<commit_message>
Cargue CFA con ajustes REPO y empaquetado material.zip
</commit_message>
<xml_diff>
--- a/fuentes/CF1_12150019_DU.docx
+++ b/fuentes/CF1_12150019_DU.docx
@@ -2626,7 +2626,6 @@
       <w:pPr>
         <w:rPr>
           <w:spacing w:val="20"/>
-          <w:lang w:val="en-US"/>
         </w:rPr>
       </w:pPr>
       <w:r>
@@ -3008,7 +3007,13 @@
         <w:rPr>
           <w:lang w:eastAsia="es-CO"/>
         </w:rPr>
-        <w:t>Comprende sustancias líquidas como petróleo, lubricantes, gasolina, diésel y sebo. Este tipo de carga se transporta en cisternas especializadas, que permiten su almacenamiento y manejo seguro, evitando derrames o contaminaciones.</w:t>
+        <w:t>Se refiere a gases como el propano, butano, y otros gases industriales que se transportan en estado gaseoso. Estos gases se transportan en depósitos presurizados o criogénicos, dependiendo de las condiciones en las que se encuentren durante el transporte</w:t>
+      </w:r>
+      <w:r>
+        <w:rPr>
+          <w:lang w:eastAsia="es-CO"/>
+        </w:rPr>
+        <w:t>.</w:t>
       </w:r>
     </w:p>
     <w:p>
@@ -3480,19 +3485,7 @@
         <w:rPr>
           <w:lang w:eastAsia="es-CO"/>
         </w:rPr>
-        <w:t>El uso de la carga contenerizada ha revolucionado el transporte internacional, permitiendo no solo una mayor eficiencia en la carga y descarga, sino también la posibilidad de realizar el transporte de diversas mercancías de manera más</w:t>
-      </w:r>
-      <w:r>
-        <w:rPr>
-          <w:lang w:eastAsia="es-CO"/>
-        </w:rPr>
-        <w:t xml:space="preserve"> </w:t>
-      </w:r>
-      <w:r>
-        <w:rPr>
-          <w:lang w:eastAsia="es-CO"/>
-        </w:rPr>
-        <w:t>más segura, organizada y económica</w:t>
+        <w:t>El uso de la carga contenerizada ha revolucionado el transporte internacional, permitiendo no solo una mayor eficiencia en la carga y descarga, sino también la posibilidad de realizar el transporte de diversas mercancías de manera más segura, organizada y económica</w:t>
       </w:r>
       <w:r>
         <w:rPr>
@@ -4778,111 +4771,9 @@
       </w:r>
       <w:r>
         <w:rPr>
-          <w:b/>
-          <w:bCs/>
-          <w:lang w:val="es-419" w:eastAsia="es-CO"/>
-        </w:rPr>
-        <w:br/>
-      </w:r>
-      <w:r>
-        <w:rPr>
-          <w:lang w:val="es-419" w:eastAsia="es-CO"/>
-        </w:rPr>
-        <w:t>Recuperación de productos desde sus lugares de almacenamiento y su preparación para su envío adecuado, según el nivel de automatización.</w:t>
-      </w:r>
-    </w:p>
-    <w:p>
-      <w:pPr>
-        <w:pStyle w:val="Prrafodelista"/>
-        <w:ind w:left="1429" w:firstLine="0"/>
-        <w:rPr>
-          <w:lang w:val="es-419" w:eastAsia="es-CO"/>
-        </w:rPr>
-      </w:pPr>
-      <w:r>
-        <w:rPr>
-          <w:lang w:val="es-419" w:eastAsia="es-CO"/>
-        </w:rPr>
-        <w:t>Existen tres métodos para la recuperación de productos:</w:t>
-      </w:r>
-    </w:p>
-    <w:p>
-      <w:pPr>
-        <w:pStyle w:val="Prrafodelista"/>
-        <w:numPr>
-          <w:ilvl w:val="0"/>
-          <w:numId w:val="59"/>
-        </w:numPr>
-        <w:rPr>
-          <w:lang w:val="es-419" w:eastAsia="es-CO"/>
-        </w:rPr>
-      </w:pPr>
-      <w:r>
-        <w:rPr>
-          <w:b/>
-          <w:bCs/>
-          <w:lang w:val="es-419" w:eastAsia="es-CO"/>
-        </w:rPr>
-        <w:t>Selección individual:</w:t>
-      </w:r>
-      <w:r>
-        <w:rPr>
-          <w:lang w:val="es-419" w:eastAsia="es-CO"/>
-        </w:rPr>
-        <w:t xml:space="preserve"> consiste en recoger un solo producto desde una ubicación específica. </w:t>
-      </w:r>
-    </w:p>
-    <w:p>
-      <w:pPr>
-        <w:pStyle w:val="Prrafodelista"/>
-        <w:numPr>
-          <w:ilvl w:val="0"/>
-          <w:numId w:val="59"/>
-        </w:numPr>
-        <w:rPr>
-          <w:lang w:val="es-419" w:eastAsia="es-CO"/>
-        </w:rPr>
-      </w:pPr>
-      <w:r>
-        <w:rPr>
-          <w:b/>
-          <w:bCs/>
-          <w:lang w:val="es-419" w:eastAsia="es-CO"/>
-        </w:rPr>
-        <w:t>Ruta de recogida:</w:t>
-      </w:r>
-      <w:r>
-        <w:rPr>
-          <w:lang w:val="es-419" w:eastAsia="es-CO"/>
-        </w:rPr>
-        <w:t xml:space="preserve"> en este caso, se recuperan varios productos diferentes de un mismo pedido antes de regresar a la zona de preparación. </w:t>
-      </w:r>
-    </w:p>
-    <w:p>
-      <w:pPr>
-        <w:pStyle w:val="Prrafodelista"/>
-        <w:numPr>
-          <w:ilvl w:val="0"/>
-          <w:numId w:val="59"/>
-        </w:numPr>
-        <w:rPr>
-          <w:lang w:val="es-419" w:eastAsia="es-CO"/>
-        </w:rPr>
-      </w:pPr>
-      <w:r>
-        <w:rPr>
-          <w:b/>
-          <w:bCs/>
-          <w:lang w:val="es-419" w:eastAsia="es-CO"/>
-        </w:rPr>
-        <w:lastRenderedPageBreak/>
-        <w:t>Asignación de zonas de recogida:</w:t>
-      </w:r>
-      <w:r>
-        <w:rPr>
-          <w:lang w:val="es-419" w:eastAsia="es-CO"/>
-        </w:rPr>
-        <w:t xml:space="preserve"> a cada trabajador se le asigna una zona específica para la recogida de productos.</w:t>
+          <w:lang w:val="es-419" w:eastAsia="es-CO"/>
+        </w:rPr>
+        <w:t>.</w:t>
       </w:r>
     </w:p>
     <w:p>
@@ -4913,15 +4804,13 @@
         </w:rPr>
         <w:t xml:space="preserve">Zona de </w:t>
       </w:r>
-      <w:proofErr w:type="spellStart"/>
       <w:r>
         <w:rPr>
           <w:rStyle w:val="Extranjerismo"/>
-          <w:lang w:val="es-CO"/>
+          <w:lang w:val="es-419"/>
         </w:rPr>
         <w:t>picking</w:t>
       </w:r>
-      <w:proofErr w:type="spellEnd"/>
       <w:r>
         <w:rPr>
           <w:lang w:val="es-419"/>
@@ -4931,22 +4820,21 @@
     </w:p>
     <w:p>
       <w:pPr>
-        <w:pStyle w:val="Figura"/>
         <w:jc w:val="center"/>
         <w:rPr>
-          <w:lang w:val="es-419"/>
+          <w:lang w:val="es-419" w:eastAsia="es-CO"/>
         </w:rPr>
       </w:pPr>
       <w:r>
         <w:rPr>
           <w:noProof/>
-          <w:lang w:val="es-419"/>
+          <w:lang w:val="es-419" w:eastAsia="es-CO"/>
         </w:rPr>
         <w:drawing>
-          <wp:inline distT="0" distB="0" distL="0" distR="0" wp14:anchorId="540DEAC5" wp14:editId="7E4842D1">
-            <wp:extent cx="2489200" cy="1739900"/>
+          <wp:inline distT="0" distB="0" distL="0" distR="0" wp14:anchorId="7505743D" wp14:editId="1796601B">
+            <wp:extent cx="2781300" cy="1944072"/>
             <wp:effectExtent l="0" t="0" r="0" b="0"/>
-            <wp:docPr id="1545813289" name="Imagen 4" descr="La imagen representa una zona de picking y preparación de pedidos en un entorno logístico. Varias personas están organizando productos en cajas abiertas. La infraestructura del lugar incluye un sistema de transporte y almacenamiento optimizado para agilizar la distribución de mercancías."/>
+            <wp:docPr id="1890776621" name="Imagen 3" descr="La imagen representa una zona de picking y preparación de pedidos en un entorno logístico. Varias personas están organizando productos en cajas abiertas. La infraestructura del lugar incluye un sistema de transporte y almacenamiento optimizado para agilizar la distribución de mercancías."/>
             <wp:cNvGraphicFramePr>
               <a:graphicFrameLocks xmlns:a="http://schemas.openxmlformats.org/drawingml/2006/main" noChangeAspect="1"/>
             </wp:cNvGraphicFramePr>
@@ -4954,7 +4842,7 @@
               <a:graphicData uri="http://schemas.openxmlformats.org/drawingml/2006/picture">
                 <pic:pic xmlns:pic="http://schemas.openxmlformats.org/drawingml/2006/picture">
                   <pic:nvPicPr>
-                    <pic:cNvPr id="1545813289" name="Imagen 4" descr="La imagen representa una zona de picking y preparación de pedidos en un entorno logístico. Varias personas están organizando productos en cajas abiertas. La infraestructura del lugar incluye un sistema de transporte y almacenamiento optimizado para agilizar la distribución de mercancías."/>
+                    <pic:cNvPr id="1890776621" name="Imagen 3" descr="La imagen representa una zona de picking y preparación de pedidos en un entorno logístico. Varias personas están organizando productos en cajas abiertas. La infraestructura del lugar incluye un sistema de transporte y almacenamiento optimizado para agilizar la distribución de mercancías."/>
                     <pic:cNvPicPr/>
                   </pic:nvPicPr>
                   <pic:blipFill>
@@ -4972,7 +4860,7 @@
                   <pic:spPr>
                     <a:xfrm>
                       <a:off x="0" y="0"/>
-                      <a:ext cx="2489200" cy="1739900"/>
+                      <a:ext cx="2791355" cy="1951100"/>
                     </a:xfrm>
                     <a:prstGeom prst="rect">
                       <a:avLst/>
@@ -4988,6 +4876,7 @@
     <w:p>
       <w:pPr>
         <w:pStyle w:val="Figura"/>
+        <w:ind w:firstLine="1134"/>
         <w:rPr>
           <w:lang w:val="es-419"/>
         </w:rPr>
@@ -4996,6 +4885,7 @@
         <w:rPr>
           <w:lang w:val="es-419"/>
         </w:rPr>
+        <w:lastRenderedPageBreak/>
         <w:t xml:space="preserve">La imagen </w:t>
       </w:r>
       <w:r>
@@ -5009,6 +4899,126 @@
           <w:lang w:val="es-419"/>
         </w:rPr>
         <w:t>a una zona de recolección, donde personas organizan productos en cajas abiertas, con un sistema de transporte optimizado para la distribución.</w:t>
+      </w:r>
+    </w:p>
+    <w:p>
+      <w:pPr>
+        <w:rPr>
+          <w:rFonts w:ascii="Calibri" w:hAnsi="Calibri" w:cs="Times New Roman (Cuerpo en alfa"/>
+          <w:iCs/>
+          <w:color w:val="000000" w:themeColor="text1"/>
+          <w:kern w:val="0"/>
+          <w:szCs w:val="24"/>
+          <w:shd w:val="clear" w:color="auto" w:fill="FFFFFF"/>
+          <w:lang w:val="es-419" w:eastAsia="es-CO"/>
+          <w14:ligatures w14:val="none"/>
+        </w:rPr>
+      </w:pPr>
+      <w:r>
+        <w:rPr>
+          <w:rFonts w:ascii="Calibri" w:hAnsi="Calibri" w:cs="Times New Roman (Cuerpo en alfa"/>
+          <w:iCs/>
+          <w:color w:val="000000" w:themeColor="text1"/>
+          <w:kern w:val="0"/>
+          <w:szCs w:val="24"/>
+          <w:shd w:val="clear" w:color="auto" w:fill="FFFFFF"/>
+          <w:lang w:val="es-419" w:eastAsia="es-CO"/>
+          <w14:ligatures w14:val="none"/>
+        </w:rPr>
+        <w:t>Existen tres métodos para la recuperación de productos:</w:t>
+      </w:r>
+    </w:p>
+    <w:p>
+      <w:pPr>
+        <w:pStyle w:val="Figura"/>
+        <w:numPr>
+          <w:ilvl w:val="0"/>
+          <w:numId w:val="70"/>
+        </w:numPr>
+        <w:rPr>
+          <w:lang w:val="es-419"/>
+        </w:rPr>
+      </w:pPr>
+      <w:r>
+        <w:rPr>
+          <w:b/>
+          <w:bCs/>
+          <w:lang w:val="es-419"/>
+        </w:rPr>
+        <w:t>Selección individual:</w:t>
+      </w:r>
+      <w:r>
+        <w:rPr>
+          <w:lang w:val="es-419"/>
+        </w:rPr>
+        <w:t xml:space="preserve"> consiste en recoger un solo producto desde una ubicación específica.</w:t>
+      </w:r>
+    </w:p>
+    <w:p>
+      <w:pPr>
+        <w:pStyle w:val="Figura"/>
+        <w:numPr>
+          <w:ilvl w:val="0"/>
+          <w:numId w:val="70"/>
+        </w:numPr>
+        <w:rPr>
+          <w:lang w:val="es-419"/>
+        </w:rPr>
+      </w:pPr>
+      <w:r>
+        <w:rPr>
+          <w:b/>
+          <w:bCs/>
+          <w:lang w:val="es-419"/>
+        </w:rPr>
+        <w:t>Ruta de recogida:</w:t>
+      </w:r>
+      <w:r>
+        <w:rPr>
+          <w:lang w:val="es-419"/>
+        </w:rPr>
+        <w:t xml:space="preserve"> en este caso, se recuperan varios productos diferentes de un mismo pedido antes de regresar a la zona de preparación.</w:t>
+      </w:r>
+    </w:p>
+    <w:p>
+      <w:pPr>
+        <w:pStyle w:val="Figura"/>
+        <w:numPr>
+          <w:ilvl w:val="0"/>
+          <w:numId w:val="70"/>
+        </w:numPr>
+        <w:rPr>
+          <w:lang w:val="es-419"/>
+        </w:rPr>
+      </w:pPr>
+      <w:r>
+        <w:rPr>
+          <w:b/>
+          <w:bCs/>
+          <w:lang w:val="es-419"/>
+        </w:rPr>
+        <w:t xml:space="preserve">Asignación de zonas de recogida: </w:t>
+      </w:r>
+      <w:r>
+        <w:rPr>
+          <w:lang w:val="es-419"/>
+        </w:rPr>
+        <w:t>a cada trabajador se le asigna una zona específica para la recogida de productos.</w:t>
+      </w:r>
+    </w:p>
+    <w:p>
+      <w:pPr>
+        <w:pStyle w:val="Figura"/>
+        <w:ind w:left="1494" w:firstLine="0"/>
+        <w:rPr>
+          <w:lang w:val="es-419"/>
+        </w:rPr>
+      </w:pPr>
+      <w:r>
+        <w:rPr>
+          <w:lang w:val="es-419"/>
+        </w:rPr>
+        <w:t>Recuperación de productos desde sus lugares de almacenamiento y su preparación para su envío adecuado, según el nivel de automatización.</w:t>
       </w:r>
     </w:p>
     <w:p>
@@ -5092,6 +5102,7 @@
           <w:bCs/>
           <w:lang w:val="es-419"/>
         </w:rPr>
+        <w:lastRenderedPageBreak/>
         <w:t>Zonas especiales</w:t>
       </w:r>
       <w:r>
@@ -5117,7 +5128,6 @@
         <w:rPr>
           <w:lang w:val="es-419" w:eastAsia="es-CO"/>
         </w:rPr>
-        <w:lastRenderedPageBreak/>
         <w:t>Los centros de distribución están equipados con muelles de carga, los cuales dependen de su disposición y número. La correcta programación de la recepción de mercancías se ve influenciada por el conocimiento (o desconocimiento) de los tiempos de llegada de los vehículos. Se recomienda contar con muelles destinados tanto para la entrada como para la salida de mercancías.</w:t>
       </w:r>
     </w:p>
@@ -11925,6 +11935,121 @@
     </w:lvl>
   </w:abstractNum>
   <w:abstractNum w:abstractNumId="21" w15:restartNumberingAfterBreak="0">
+    <w:nsid w:val="280A466E"/>
+    <w:multiLevelType w:val="hybridMultilevel"/>
+    <w:tmpl w:val="80E0A186"/>
+    <w:lvl w:ilvl="0" w:tplc="FB44FFDE">
+      <w:start w:val="1"/>
+      <w:numFmt w:val="bullet"/>
+      <w:lvlText w:val="o"/>
+      <w:lvlJc w:val="left"/>
+      <w:pPr>
+        <w:ind w:left="1854" w:hanging="360"/>
+      </w:pPr>
+      <w:rPr>
+        <w:rFonts w:ascii="Courier New" w:hAnsi="Courier New" w:cs="Courier New" w:hint="default"/>
+        <w:b/>
+        <w:bCs/>
+      </w:rPr>
+    </w:lvl>
+    <w:lvl w:ilvl="1" w:tplc="080A0003">
+      <w:start w:val="1"/>
+      <w:numFmt w:val="bullet"/>
+      <w:lvlText w:val="o"/>
+      <w:lvlJc w:val="left"/>
+      <w:pPr>
+        <w:ind w:left="2574" w:hanging="360"/>
+      </w:pPr>
+      <w:rPr>
+        <w:rFonts w:ascii="Courier New" w:hAnsi="Courier New" w:cs="Courier New" w:hint="default"/>
+      </w:rPr>
+    </w:lvl>
+    <w:lvl w:ilvl="2" w:tplc="080A0005" w:tentative="1">
+      <w:start w:val="1"/>
+      <w:numFmt w:val="bullet"/>
+      <w:lvlText w:val=""/>
+      <w:lvlJc w:val="left"/>
+      <w:pPr>
+        <w:ind w:left="3294" w:hanging="360"/>
+      </w:pPr>
+      <w:rPr>
+        <w:rFonts w:ascii="Wingdings" w:hAnsi="Wingdings" w:hint="default"/>
+      </w:rPr>
+    </w:lvl>
+    <w:lvl w:ilvl="3" w:tplc="080A0001" w:tentative="1">
+      <w:start w:val="1"/>
+      <w:numFmt w:val="bullet"/>
+      <w:lvlText w:val=""/>
+      <w:lvlJc w:val="left"/>
+      <w:pPr>
+        <w:ind w:left="4014" w:hanging="360"/>
+      </w:pPr>
+      <w:rPr>
+        <w:rFonts w:ascii="Symbol" w:hAnsi="Symbol" w:hint="default"/>
+      </w:rPr>
+    </w:lvl>
+    <w:lvl w:ilvl="4" w:tplc="080A0003" w:tentative="1">
+      <w:start w:val="1"/>
+      <w:numFmt w:val="bullet"/>
+      <w:lvlText w:val="o"/>
+      <w:lvlJc w:val="left"/>
+      <w:pPr>
+        <w:ind w:left="4734" w:hanging="360"/>
+      </w:pPr>
+      <w:rPr>
+        <w:rFonts w:ascii="Courier New" w:hAnsi="Courier New" w:cs="Courier New" w:hint="default"/>
+      </w:rPr>
+    </w:lvl>
+    <w:lvl w:ilvl="5" w:tplc="080A0005" w:tentative="1">
+      <w:start w:val="1"/>
+      <w:numFmt w:val="bullet"/>
+      <w:lvlText w:val=""/>
+      <w:lvlJc w:val="left"/>
+      <w:pPr>
+        <w:ind w:left="5454" w:hanging="360"/>
+      </w:pPr>
+      <w:rPr>
+        <w:rFonts w:ascii="Wingdings" w:hAnsi="Wingdings" w:hint="default"/>
+      </w:rPr>
+    </w:lvl>
+    <w:lvl w:ilvl="6" w:tplc="080A0001" w:tentative="1">
+      <w:start w:val="1"/>
+      <w:numFmt w:val="bullet"/>
+      <w:lvlText w:val=""/>
+      <w:lvlJc w:val="left"/>
+      <w:pPr>
+        <w:ind w:left="6174" w:hanging="360"/>
+      </w:pPr>
+      <w:rPr>
+        <w:rFonts w:ascii="Symbol" w:hAnsi="Symbol" w:hint="default"/>
+      </w:rPr>
+    </w:lvl>
+    <w:lvl w:ilvl="7" w:tplc="080A0003" w:tentative="1">
+      <w:start w:val="1"/>
+      <w:numFmt w:val="bullet"/>
+      <w:lvlText w:val="o"/>
+      <w:lvlJc w:val="left"/>
+      <w:pPr>
+        <w:ind w:left="6894" w:hanging="360"/>
+      </w:pPr>
+      <w:rPr>
+        <w:rFonts w:ascii="Courier New" w:hAnsi="Courier New" w:cs="Courier New" w:hint="default"/>
+      </w:rPr>
+    </w:lvl>
+    <w:lvl w:ilvl="8" w:tplc="080A0005" w:tentative="1">
+      <w:start w:val="1"/>
+      <w:numFmt w:val="bullet"/>
+      <w:lvlText w:val=""/>
+      <w:lvlJc w:val="left"/>
+      <w:pPr>
+        <w:ind w:left="7614" w:hanging="360"/>
+      </w:pPr>
+      <w:rPr>
+        <w:rFonts w:ascii="Wingdings" w:hAnsi="Wingdings" w:hint="default"/>
+      </w:rPr>
+    </w:lvl>
+  </w:abstractNum>
+  <w:abstractNum w:abstractNumId="22" w15:restartNumberingAfterBreak="0">
     <w:nsid w:val="2B32507C"/>
     <w:multiLevelType w:val="hybridMultilevel"/>
     <w:tmpl w:val="ED405D50"/>
@@ -12037,7 +12162,7 @@
       </w:rPr>
     </w:lvl>
   </w:abstractNum>
-  <w:abstractNum w:abstractNumId="22" w15:restartNumberingAfterBreak="0">
+  <w:abstractNum w:abstractNumId="23" w15:restartNumberingAfterBreak="0">
     <w:nsid w:val="2CE747EB"/>
     <w:multiLevelType w:val="hybridMultilevel"/>
     <w:tmpl w:val="A47CCF08"/>
@@ -12127,7 +12252,7 @@
       </w:pPr>
     </w:lvl>
   </w:abstractNum>
-  <w:abstractNum w:abstractNumId="23" w15:restartNumberingAfterBreak="0">
+  <w:abstractNum w:abstractNumId="24" w15:restartNumberingAfterBreak="0">
     <w:nsid w:val="2D682A62"/>
     <w:multiLevelType w:val="hybridMultilevel"/>
     <w:tmpl w:val="73A4DC5E"/>
@@ -12240,7 +12365,7 @@
       </w:rPr>
     </w:lvl>
   </w:abstractNum>
-  <w:abstractNum w:abstractNumId="24" w15:restartNumberingAfterBreak="0">
+  <w:abstractNum w:abstractNumId="25" w15:restartNumberingAfterBreak="0">
     <w:nsid w:val="2E581A0D"/>
     <w:multiLevelType w:val="hybridMultilevel"/>
     <w:tmpl w:val="0F92A306"/>
@@ -12353,7 +12478,7 @@
       </w:rPr>
     </w:lvl>
   </w:abstractNum>
-  <w:abstractNum w:abstractNumId="25" w15:restartNumberingAfterBreak="0">
+  <w:abstractNum w:abstractNumId="26" w15:restartNumberingAfterBreak="0">
     <w:nsid w:val="2F645BE4"/>
     <w:multiLevelType w:val="hybridMultilevel"/>
     <w:tmpl w:val="1C4AAC70"/>
@@ -12439,7 +12564,7 @@
       </w:pPr>
     </w:lvl>
   </w:abstractNum>
-  <w:abstractNum w:abstractNumId="26" w15:restartNumberingAfterBreak="0">
+  <w:abstractNum w:abstractNumId="27" w15:restartNumberingAfterBreak="0">
     <w:nsid w:val="32413449"/>
     <w:multiLevelType w:val="hybridMultilevel"/>
     <w:tmpl w:val="40962862"/>
@@ -12552,7 +12677,7 @@
       </w:rPr>
     </w:lvl>
   </w:abstractNum>
-  <w:abstractNum w:abstractNumId="27" w15:restartNumberingAfterBreak="0">
+  <w:abstractNum w:abstractNumId="28" w15:restartNumberingAfterBreak="0">
     <w:nsid w:val="368E176E"/>
     <w:multiLevelType w:val="hybridMultilevel"/>
     <w:tmpl w:val="BDF054FE"/>
@@ -12646,7 +12771,7 @@
       </w:pPr>
     </w:lvl>
   </w:abstractNum>
-  <w:abstractNum w:abstractNumId="28" w15:restartNumberingAfterBreak="0">
+  <w:abstractNum w:abstractNumId="29" w15:restartNumberingAfterBreak="0">
     <w:nsid w:val="3A6F7F2C"/>
     <w:multiLevelType w:val="hybridMultilevel"/>
     <w:tmpl w:val="1DC8FCE2"/>
@@ -12759,7 +12884,7 @@
       </w:rPr>
     </w:lvl>
   </w:abstractNum>
-  <w:abstractNum w:abstractNumId="29" w15:restartNumberingAfterBreak="0">
+  <w:abstractNum w:abstractNumId="30" w15:restartNumberingAfterBreak="0">
     <w:nsid w:val="3A86593F"/>
     <w:multiLevelType w:val="hybridMultilevel"/>
     <w:tmpl w:val="F8624BF0"/>
@@ -12872,7 +12997,7 @@
       </w:rPr>
     </w:lvl>
   </w:abstractNum>
-  <w:abstractNum w:abstractNumId="30" w15:restartNumberingAfterBreak="0">
+  <w:abstractNum w:abstractNumId="31" w15:restartNumberingAfterBreak="0">
     <w:nsid w:val="3CE13892"/>
     <w:multiLevelType w:val="hybridMultilevel"/>
     <w:tmpl w:val="589CBA94"/>
@@ -12985,7 +13110,7 @@
       </w:rPr>
     </w:lvl>
   </w:abstractNum>
-  <w:abstractNum w:abstractNumId="31" w15:restartNumberingAfterBreak="0">
+  <w:abstractNum w:abstractNumId="32" w15:restartNumberingAfterBreak="0">
     <w:nsid w:val="42131321"/>
     <w:multiLevelType w:val="hybridMultilevel"/>
     <w:tmpl w:val="0712864C"/>
@@ -13098,7 +13223,7 @@
       </w:rPr>
     </w:lvl>
   </w:abstractNum>
-  <w:abstractNum w:abstractNumId="32" w15:restartNumberingAfterBreak="0">
+  <w:abstractNum w:abstractNumId="33" w15:restartNumberingAfterBreak="0">
     <w:nsid w:val="459D4E0D"/>
     <w:multiLevelType w:val="hybridMultilevel"/>
     <w:tmpl w:val="59AC8F8E"/>
@@ -13213,7 +13338,7 @@
       </w:rPr>
     </w:lvl>
   </w:abstractNum>
-  <w:abstractNum w:abstractNumId="33" w15:restartNumberingAfterBreak="0">
+  <w:abstractNum w:abstractNumId="34" w15:restartNumberingAfterBreak="0">
     <w:nsid w:val="47DE5AB3"/>
     <w:multiLevelType w:val="hybridMultilevel"/>
     <w:tmpl w:val="833ADBA6"/>
@@ -13328,7 +13453,7 @@
       </w:rPr>
     </w:lvl>
   </w:abstractNum>
-  <w:abstractNum w:abstractNumId="34" w15:restartNumberingAfterBreak="0">
+  <w:abstractNum w:abstractNumId="35" w15:restartNumberingAfterBreak="0">
     <w:nsid w:val="4BAE19ED"/>
     <w:multiLevelType w:val="hybridMultilevel"/>
     <w:tmpl w:val="CB5ADA4E"/>
@@ -13441,7 +13566,7 @@
       </w:rPr>
     </w:lvl>
   </w:abstractNum>
-  <w:abstractNum w:abstractNumId="35" w15:restartNumberingAfterBreak="0">
+  <w:abstractNum w:abstractNumId="36" w15:restartNumberingAfterBreak="0">
     <w:nsid w:val="4E6E1460"/>
     <w:multiLevelType w:val="hybridMultilevel"/>
     <w:tmpl w:val="9698CEA8"/>
@@ -13554,7 +13679,7 @@
       </w:rPr>
     </w:lvl>
   </w:abstractNum>
-  <w:abstractNum w:abstractNumId="36" w15:restartNumberingAfterBreak="0">
+  <w:abstractNum w:abstractNumId="37" w15:restartNumberingAfterBreak="0">
     <w:nsid w:val="4EBE1EF6"/>
     <w:multiLevelType w:val="hybridMultilevel"/>
     <w:tmpl w:val="F6A60586"/>
@@ -13647,7 +13772,7 @@
       </w:pPr>
     </w:lvl>
   </w:abstractNum>
-  <w:abstractNum w:abstractNumId="37" w15:restartNumberingAfterBreak="0">
+  <w:abstractNum w:abstractNumId="38" w15:restartNumberingAfterBreak="0">
     <w:nsid w:val="4FC03F45"/>
     <w:multiLevelType w:val="hybridMultilevel"/>
     <w:tmpl w:val="C6949202"/>
@@ -13762,7 +13887,7 @@
       </w:rPr>
     </w:lvl>
   </w:abstractNum>
-  <w:abstractNum w:abstractNumId="38" w15:restartNumberingAfterBreak="0">
+  <w:abstractNum w:abstractNumId="39" w15:restartNumberingAfterBreak="0">
     <w:nsid w:val="534C507D"/>
     <w:multiLevelType w:val="hybridMultilevel"/>
     <w:tmpl w:val="82EC4150"/>
@@ -13877,7 +14002,7 @@
       </w:rPr>
     </w:lvl>
   </w:abstractNum>
-  <w:abstractNum w:abstractNumId="39" w15:restartNumberingAfterBreak="0">
+  <w:abstractNum w:abstractNumId="40" w15:restartNumberingAfterBreak="0">
     <w:nsid w:val="55AA2A09"/>
     <w:multiLevelType w:val="hybridMultilevel"/>
     <w:tmpl w:val="C8DAE2EE"/>
@@ -13990,7 +14115,7 @@
       </w:rPr>
     </w:lvl>
   </w:abstractNum>
-  <w:abstractNum w:abstractNumId="40" w15:restartNumberingAfterBreak="0">
+  <w:abstractNum w:abstractNumId="41" w15:restartNumberingAfterBreak="0">
     <w:nsid w:val="5A500589"/>
     <w:multiLevelType w:val="hybridMultilevel"/>
     <w:tmpl w:val="30384EAC"/>
@@ -14103,7 +14228,7 @@
       </w:rPr>
     </w:lvl>
   </w:abstractNum>
-  <w:abstractNum w:abstractNumId="41" w15:restartNumberingAfterBreak="0">
+  <w:abstractNum w:abstractNumId="42" w15:restartNumberingAfterBreak="0">
     <w:nsid w:val="5B494794"/>
     <w:multiLevelType w:val="hybridMultilevel"/>
     <w:tmpl w:val="00CAC81C"/>
@@ -14218,7 +14343,7 @@
       </w:rPr>
     </w:lvl>
   </w:abstractNum>
-  <w:abstractNum w:abstractNumId="42" w15:restartNumberingAfterBreak="0">
+  <w:abstractNum w:abstractNumId="43" w15:restartNumberingAfterBreak="0">
     <w:nsid w:val="5C585DE6"/>
     <w:multiLevelType w:val="hybridMultilevel"/>
     <w:tmpl w:val="FC0AB382"/>
@@ -14331,7 +14456,7 @@
       </w:rPr>
     </w:lvl>
   </w:abstractNum>
-  <w:abstractNum w:abstractNumId="43" w15:restartNumberingAfterBreak="0">
+  <w:abstractNum w:abstractNumId="44" w15:restartNumberingAfterBreak="0">
     <w:nsid w:val="60196389"/>
     <w:multiLevelType w:val="multilevel"/>
     <w:tmpl w:val="9ED6DDF2"/>
@@ -14444,7 +14569,7 @@
       </w:rPr>
     </w:lvl>
   </w:abstractNum>
-  <w:abstractNum w:abstractNumId="44" w15:restartNumberingAfterBreak="0">
+  <w:abstractNum w:abstractNumId="45" w15:restartNumberingAfterBreak="0">
     <w:nsid w:val="60666F2B"/>
     <w:multiLevelType w:val="hybridMultilevel"/>
     <w:tmpl w:val="1B60AE90"/>
@@ -14557,7 +14682,7 @@
       </w:rPr>
     </w:lvl>
   </w:abstractNum>
-  <w:abstractNum w:abstractNumId="45" w15:restartNumberingAfterBreak="0">
+  <w:abstractNum w:abstractNumId="46" w15:restartNumberingAfterBreak="0">
     <w:nsid w:val="60F67640"/>
     <w:multiLevelType w:val="hybridMultilevel"/>
     <w:tmpl w:val="94948420"/>
@@ -14670,7 +14795,7 @@
       </w:rPr>
     </w:lvl>
   </w:abstractNum>
-  <w:abstractNum w:abstractNumId="46" w15:restartNumberingAfterBreak="0">
+  <w:abstractNum w:abstractNumId="47" w15:restartNumberingAfterBreak="0">
     <w:nsid w:val="62453C4B"/>
     <w:multiLevelType w:val="hybridMultilevel"/>
     <w:tmpl w:val="9E129A90"/>
@@ -14783,7 +14908,7 @@
       </w:rPr>
     </w:lvl>
   </w:abstractNum>
-  <w:abstractNum w:abstractNumId="47" w15:restartNumberingAfterBreak="0">
+  <w:abstractNum w:abstractNumId="48" w15:restartNumberingAfterBreak="0">
     <w:nsid w:val="66F805BF"/>
     <w:multiLevelType w:val="hybridMultilevel"/>
     <w:tmpl w:val="9FF4BB3A"/>
@@ -14896,7 +15021,7 @@
       </w:rPr>
     </w:lvl>
   </w:abstractNum>
-  <w:abstractNum w:abstractNumId="48" w15:restartNumberingAfterBreak="0">
+  <w:abstractNum w:abstractNumId="49" w15:restartNumberingAfterBreak="0">
     <w:nsid w:val="689447F3"/>
     <w:multiLevelType w:val="hybridMultilevel"/>
     <w:tmpl w:val="5B60043E"/>
@@ -15009,7 +15134,7 @@
       </w:rPr>
     </w:lvl>
   </w:abstractNum>
-  <w:abstractNum w:abstractNumId="49" w15:restartNumberingAfterBreak="0">
+  <w:abstractNum w:abstractNumId="50" w15:restartNumberingAfterBreak="0">
     <w:nsid w:val="68AE34FA"/>
     <w:multiLevelType w:val="hybridMultilevel"/>
     <w:tmpl w:val="BE16C638"/>
@@ -15122,7 +15247,7 @@
       </w:rPr>
     </w:lvl>
   </w:abstractNum>
-  <w:abstractNum w:abstractNumId="50" w15:restartNumberingAfterBreak="0">
+  <w:abstractNum w:abstractNumId="51" w15:restartNumberingAfterBreak="0">
     <w:nsid w:val="696C1AA1"/>
     <w:multiLevelType w:val="hybridMultilevel"/>
     <w:tmpl w:val="BB2AB7B6"/>
@@ -15235,7 +15360,7 @@
       </w:rPr>
     </w:lvl>
   </w:abstractNum>
-  <w:abstractNum w:abstractNumId="51" w15:restartNumberingAfterBreak="0">
+  <w:abstractNum w:abstractNumId="52" w15:restartNumberingAfterBreak="0">
     <w:nsid w:val="6A1031CD"/>
     <w:multiLevelType w:val="hybridMultilevel"/>
     <w:tmpl w:val="7EA88C42"/>
@@ -15348,7 +15473,7 @@
       </w:rPr>
     </w:lvl>
   </w:abstractNum>
-  <w:abstractNum w:abstractNumId="52" w15:restartNumberingAfterBreak="0">
+  <w:abstractNum w:abstractNumId="53" w15:restartNumberingAfterBreak="0">
     <w:nsid w:val="6C0D7888"/>
     <w:multiLevelType w:val="hybridMultilevel"/>
     <w:tmpl w:val="8A009C6A"/>
@@ -15461,7 +15586,7 @@
       </w:rPr>
     </w:lvl>
   </w:abstractNum>
-  <w:abstractNum w:abstractNumId="53" w15:restartNumberingAfterBreak="0">
+  <w:abstractNum w:abstractNumId="54" w15:restartNumberingAfterBreak="0">
     <w:nsid w:val="6F8B0857"/>
     <w:multiLevelType w:val="hybridMultilevel"/>
     <w:tmpl w:val="664016BC"/>
@@ -15574,7 +15699,7 @@
       </w:rPr>
     </w:lvl>
   </w:abstractNum>
-  <w:abstractNum w:abstractNumId="54" w15:restartNumberingAfterBreak="0">
+  <w:abstractNum w:abstractNumId="55" w15:restartNumberingAfterBreak="0">
     <w:nsid w:val="709E24DB"/>
     <w:multiLevelType w:val="hybridMultilevel"/>
     <w:tmpl w:val="41884BA6"/>
@@ -15689,7 +15814,7 @@
       </w:pPr>
     </w:lvl>
   </w:abstractNum>
-  <w:abstractNum w:abstractNumId="55" w15:restartNumberingAfterBreak="0">
+  <w:abstractNum w:abstractNumId="56" w15:restartNumberingAfterBreak="0">
     <w:nsid w:val="71F92F0C"/>
     <w:multiLevelType w:val="hybridMultilevel"/>
     <w:tmpl w:val="8DBCF770"/>
@@ -15775,7 +15900,7 @@
       </w:pPr>
     </w:lvl>
   </w:abstractNum>
-  <w:abstractNum w:abstractNumId="56" w15:restartNumberingAfterBreak="0">
+  <w:abstractNum w:abstractNumId="57" w15:restartNumberingAfterBreak="0">
     <w:nsid w:val="7215636E"/>
     <w:multiLevelType w:val="hybridMultilevel"/>
     <w:tmpl w:val="59F811FE"/>
@@ -15888,7 +16013,7 @@
       </w:rPr>
     </w:lvl>
   </w:abstractNum>
-  <w:abstractNum w:abstractNumId="57" w15:restartNumberingAfterBreak="0">
+  <w:abstractNum w:abstractNumId="58" w15:restartNumberingAfterBreak="0">
     <w:nsid w:val="72394059"/>
     <w:multiLevelType w:val="multilevel"/>
     <w:tmpl w:val="3B4E6946"/>
@@ -16011,7 +16136,7 @@
       </w:rPr>
     </w:lvl>
   </w:abstractNum>
-  <w:abstractNum w:abstractNumId="58" w15:restartNumberingAfterBreak="0">
+  <w:abstractNum w:abstractNumId="59" w15:restartNumberingAfterBreak="0">
     <w:nsid w:val="73D91879"/>
     <w:multiLevelType w:val="hybridMultilevel"/>
     <w:tmpl w:val="91260A8C"/>
@@ -16124,7 +16249,7 @@
       </w:rPr>
     </w:lvl>
   </w:abstractNum>
-  <w:abstractNum w:abstractNumId="59" w15:restartNumberingAfterBreak="0">
+  <w:abstractNum w:abstractNumId="60" w15:restartNumberingAfterBreak="0">
     <w:nsid w:val="747049D0"/>
     <w:multiLevelType w:val="hybridMultilevel"/>
     <w:tmpl w:val="DEA61630"/>
@@ -16237,7 +16362,7 @@
       </w:rPr>
     </w:lvl>
   </w:abstractNum>
-  <w:abstractNum w:abstractNumId="60" w15:restartNumberingAfterBreak="0">
+  <w:abstractNum w:abstractNumId="61" w15:restartNumberingAfterBreak="0">
     <w:nsid w:val="777A432C"/>
     <w:multiLevelType w:val="hybridMultilevel"/>
     <w:tmpl w:val="88A2292A"/>
@@ -16350,7 +16475,7 @@
       </w:rPr>
     </w:lvl>
   </w:abstractNum>
-  <w:abstractNum w:abstractNumId="61" w15:restartNumberingAfterBreak="0">
+  <w:abstractNum w:abstractNumId="62" w15:restartNumberingAfterBreak="0">
     <w:nsid w:val="7A525E87"/>
     <w:multiLevelType w:val="hybridMultilevel"/>
     <w:tmpl w:val="D5245C7E"/>
@@ -16463,7 +16588,7 @@
       </w:rPr>
     </w:lvl>
   </w:abstractNum>
-  <w:abstractNum w:abstractNumId="62" w15:restartNumberingAfterBreak="0">
+  <w:abstractNum w:abstractNumId="63" w15:restartNumberingAfterBreak="0">
     <w:nsid w:val="7C161D1C"/>
     <w:multiLevelType w:val="multilevel"/>
     <w:tmpl w:val="48125238"/>
@@ -16601,7 +16726,7 @@
       </w:pPr>
     </w:lvl>
   </w:abstractNum>
-  <w:abstractNum w:abstractNumId="63" w15:restartNumberingAfterBreak="0">
+  <w:abstractNum w:abstractNumId="64" w15:restartNumberingAfterBreak="0">
     <w:nsid w:val="7D4F0F53"/>
     <w:multiLevelType w:val="hybridMultilevel"/>
     <w:tmpl w:val="9CB072E2"/>
@@ -16687,7 +16812,7 @@
       </w:pPr>
     </w:lvl>
   </w:abstractNum>
-  <w:abstractNum w:abstractNumId="64" w15:restartNumberingAfterBreak="0">
+  <w:abstractNum w:abstractNumId="65" w15:restartNumberingAfterBreak="0">
     <w:nsid w:val="7DA21199"/>
     <w:multiLevelType w:val="hybridMultilevel"/>
     <w:tmpl w:val="B0D2E9F6"/>
@@ -16800,7 +16925,7 @@
       </w:rPr>
     </w:lvl>
   </w:abstractNum>
-  <w:abstractNum w:abstractNumId="65" w15:restartNumberingAfterBreak="0">
+  <w:abstractNum w:abstractNumId="66" w15:restartNumberingAfterBreak="0">
     <w:nsid w:val="7DFD38E9"/>
     <w:multiLevelType w:val="hybridMultilevel"/>
     <w:tmpl w:val="5BE86070"/>
@@ -16913,7 +17038,7 @@
       </w:rPr>
     </w:lvl>
   </w:abstractNum>
-  <w:abstractNum w:abstractNumId="66" w15:restartNumberingAfterBreak="0">
+  <w:abstractNum w:abstractNumId="67" w15:restartNumberingAfterBreak="0">
     <w:nsid w:val="7E33412F"/>
     <w:multiLevelType w:val="hybridMultilevel"/>
     <w:tmpl w:val="C0F6563A"/>
@@ -17026,7 +17151,7 @@
       </w:rPr>
     </w:lvl>
   </w:abstractNum>
-  <w:abstractNum w:abstractNumId="67" w15:restartNumberingAfterBreak="0">
+  <w:abstractNum w:abstractNumId="68" w15:restartNumberingAfterBreak="0">
     <w:nsid w:val="7E706265"/>
     <w:multiLevelType w:val="hybridMultilevel"/>
     <w:tmpl w:val="060EBCD4"/>
@@ -17139,7 +17264,7 @@
       </w:rPr>
     </w:lvl>
   </w:abstractNum>
-  <w:abstractNum w:abstractNumId="68" w15:restartNumberingAfterBreak="0">
+  <w:abstractNum w:abstractNumId="69" w15:restartNumberingAfterBreak="0">
     <w:nsid w:val="7F814543"/>
     <w:multiLevelType w:val="hybridMultilevel"/>
     <w:tmpl w:val="50BCC17E"/>
@@ -17253,7 +17378,7 @@
     </w:lvl>
   </w:abstractNum>
   <w:num w:numId="1" w16cid:durableId="1549029441">
-    <w:abstractNumId w:val="62"/>
+    <w:abstractNumId w:val="63"/>
   </w:num>
   <w:num w:numId="2" w16cid:durableId="1924606139">
     <w:abstractNumId w:val="0"/>
@@ -17262,16 +17387,16 @@
     <w:abstractNumId w:val="20"/>
   </w:num>
   <w:num w:numId="4" w16cid:durableId="1453593432">
-    <w:abstractNumId w:val="36"/>
+    <w:abstractNumId w:val="37"/>
   </w:num>
   <w:num w:numId="5" w16cid:durableId="1761674783">
-    <w:abstractNumId w:val="27"/>
+    <w:abstractNumId w:val="28"/>
   </w:num>
   <w:num w:numId="6" w16cid:durableId="851265509">
     <w:abstractNumId w:val="10"/>
   </w:num>
   <w:num w:numId="7" w16cid:durableId="2120836654">
-    <w:abstractNumId w:val="54"/>
+    <w:abstractNumId w:val="55"/>
   </w:num>
   <w:num w:numId="8" w16cid:durableId="663818795">
     <w:abstractNumId w:val="18"/>
@@ -17286,22 +17411,22 @@
     <w:abstractNumId w:val="11"/>
   </w:num>
   <w:num w:numId="12" w16cid:durableId="1246839004">
-    <w:abstractNumId w:val="49"/>
+    <w:abstractNumId w:val="50"/>
   </w:num>
   <w:num w:numId="13" w16cid:durableId="228078497">
-    <w:abstractNumId w:val="55"/>
+    <w:abstractNumId w:val="56"/>
   </w:num>
   <w:num w:numId="14" w16cid:durableId="1987129261">
-    <w:abstractNumId w:val="30"/>
+    <w:abstractNumId w:val="31"/>
   </w:num>
   <w:num w:numId="15" w16cid:durableId="647636108">
-    <w:abstractNumId w:val="39"/>
+    <w:abstractNumId w:val="40"/>
   </w:num>
   <w:num w:numId="16" w16cid:durableId="126318926">
-    <w:abstractNumId w:val="67"/>
+    <w:abstractNumId w:val="68"/>
   </w:num>
   <w:num w:numId="17" w16cid:durableId="1507480260">
-    <w:abstractNumId w:val="56"/>
+    <w:abstractNumId w:val="57"/>
   </w:num>
   <w:num w:numId="18" w16cid:durableId="1526095038">
     <w:abstractNumId w:val="7"/>
@@ -17310,49 +17435,49 @@
     <w:abstractNumId w:val="15"/>
   </w:num>
   <w:num w:numId="20" w16cid:durableId="1047559418">
-    <w:abstractNumId w:val="35"/>
+    <w:abstractNumId w:val="36"/>
   </w:num>
   <w:num w:numId="21" w16cid:durableId="1728607577">
-    <w:abstractNumId w:val="24"/>
+    <w:abstractNumId w:val="25"/>
   </w:num>
   <w:num w:numId="22" w16cid:durableId="1167794470">
-    <w:abstractNumId w:val="40"/>
+    <w:abstractNumId w:val="41"/>
   </w:num>
   <w:num w:numId="23" w16cid:durableId="763066736">
-    <w:abstractNumId w:val="64"/>
+    <w:abstractNumId w:val="65"/>
   </w:num>
   <w:num w:numId="24" w16cid:durableId="260070751">
-    <w:abstractNumId w:val="45"/>
+    <w:abstractNumId w:val="46"/>
   </w:num>
   <w:num w:numId="25" w16cid:durableId="1884705440">
-    <w:abstractNumId w:val="61"/>
+    <w:abstractNumId w:val="62"/>
   </w:num>
   <w:num w:numId="26" w16cid:durableId="147407950">
-    <w:abstractNumId w:val="43"/>
+    <w:abstractNumId w:val="44"/>
   </w:num>
   <w:num w:numId="27" w16cid:durableId="1993482122">
     <w:abstractNumId w:val="16"/>
   </w:num>
   <w:num w:numId="28" w16cid:durableId="1763992720">
-    <w:abstractNumId w:val="21"/>
+    <w:abstractNumId w:val="22"/>
   </w:num>
   <w:num w:numId="29" w16cid:durableId="1308049825">
-    <w:abstractNumId w:val="63"/>
+    <w:abstractNumId w:val="64"/>
   </w:num>
   <w:num w:numId="30" w16cid:durableId="1370185621">
-    <w:abstractNumId w:val="57"/>
+    <w:abstractNumId w:val="58"/>
   </w:num>
   <w:num w:numId="31" w16cid:durableId="544872990">
-    <w:abstractNumId w:val="26"/>
+    <w:abstractNumId w:val="27"/>
   </w:num>
   <w:num w:numId="32" w16cid:durableId="281228927">
-    <w:abstractNumId w:val="58"/>
+    <w:abstractNumId w:val="59"/>
   </w:num>
   <w:num w:numId="33" w16cid:durableId="1450857524">
     <w:abstractNumId w:val="3"/>
   </w:num>
   <w:num w:numId="34" w16cid:durableId="950820839">
-    <w:abstractNumId w:val="60"/>
+    <w:abstractNumId w:val="61"/>
   </w:num>
   <w:num w:numId="35" w16cid:durableId="1743722250">
     <w:abstractNumId w:val="12"/>
@@ -17367,97 +17492,100 @@
     <w:abstractNumId w:val="6"/>
   </w:num>
   <w:num w:numId="39" w16cid:durableId="1678117666">
-    <w:abstractNumId w:val="29"/>
+    <w:abstractNumId w:val="30"/>
   </w:num>
   <w:num w:numId="40" w16cid:durableId="531573661">
-    <w:abstractNumId w:val="50"/>
+    <w:abstractNumId w:val="51"/>
   </w:num>
   <w:num w:numId="41" w16cid:durableId="1904413338">
-    <w:abstractNumId w:val="52"/>
+    <w:abstractNumId w:val="53"/>
   </w:num>
   <w:num w:numId="42" w16cid:durableId="1319846028">
-    <w:abstractNumId w:val="66"/>
+    <w:abstractNumId w:val="67"/>
   </w:num>
   <w:num w:numId="43" w16cid:durableId="2094542655">
-    <w:abstractNumId w:val="25"/>
+    <w:abstractNumId w:val="26"/>
   </w:num>
   <w:num w:numId="44" w16cid:durableId="1388066032">
     <w:abstractNumId w:val="4"/>
   </w:num>
   <w:num w:numId="45" w16cid:durableId="1649937460">
-    <w:abstractNumId w:val="51"/>
+    <w:abstractNumId w:val="52"/>
   </w:num>
   <w:num w:numId="46" w16cid:durableId="284850278">
     <w:abstractNumId w:val="17"/>
   </w:num>
   <w:num w:numId="47" w16cid:durableId="2143379263">
-    <w:abstractNumId w:val="33"/>
+    <w:abstractNumId w:val="34"/>
   </w:num>
   <w:num w:numId="48" w16cid:durableId="507644051">
     <w:abstractNumId w:val="8"/>
   </w:num>
   <w:num w:numId="49" w16cid:durableId="519855602">
-    <w:abstractNumId w:val="46"/>
+    <w:abstractNumId w:val="47"/>
   </w:num>
   <w:num w:numId="50" w16cid:durableId="1946494499">
-    <w:abstractNumId w:val="37"/>
+    <w:abstractNumId w:val="38"/>
   </w:num>
   <w:num w:numId="51" w16cid:durableId="634723153">
-    <w:abstractNumId w:val="28"/>
+    <w:abstractNumId w:val="29"/>
   </w:num>
   <w:num w:numId="52" w16cid:durableId="1538422701">
-    <w:abstractNumId w:val="68"/>
+    <w:abstractNumId w:val="69"/>
   </w:num>
   <w:num w:numId="53" w16cid:durableId="1748653413">
-    <w:abstractNumId w:val="38"/>
+    <w:abstractNumId w:val="39"/>
   </w:num>
   <w:num w:numId="54" w16cid:durableId="1166163796">
-    <w:abstractNumId w:val="32"/>
+    <w:abstractNumId w:val="33"/>
   </w:num>
   <w:num w:numId="55" w16cid:durableId="1300038966">
     <w:abstractNumId w:val="9"/>
   </w:num>
   <w:num w:numId="56" w16cid:durableId="285242087">
-    <w:abstractNumId w:val="48"/>
+    <w:abstractNumId w:val="49"/>
   </w:num>
   <w:num w:numId="57" w16cid:durableId="713382273">
-    <w:abstractNumId w:val="59"/>
+    <w:abstractNumId w:val="60"/>
   </w:num>
   <w:num w:numId="58" w16cid:durableId="1771391942">
-    <w:abstractNumId w:val="23"/>
+    <w:abstractNumId w:val="24"/>
   </w:num>
   <w:num w:numId="59" w16cid:durableId="2088335229">
-    <w:abstractNumId w:val="41"/>
+    <w:abstractNumId w:val="42"/>
   </w:num>
   <w:num w:numId="60" w16cid:durableId="2134521363">
-    <w:abstractNumId w:val="31"/>
+    <w:abstractNumId w:val="32"/>
   </w:num>
   <w:num w:numId="61" w16cid:durableId="1966885206">
     <w:abstractNumId w:val="13"/>
   </w:num>
   <w:num w:numId="62" w16cid:durableId="379986801">
-    <w:abstractNumId w:val="42"/>
+    <w:abstractNumId w:val="43"/>
   </w:num>
   <w:num w:numId="63" w16cid:durableId="1358505761">
-    <w:abstractNumId w:val="34"/>
+    <w:abstractNumId w:val="35"/>
   </w:num>
   <w:num w:numId="64" w16cid:durableId="1909614537">
-    <w:abstractNumId w:val="47"/>
+    <w:abstractNumId w:val="48"/>
   </w:num>
   <w:num w:numId="65" w16cid:durableId="1029724453">
-    <w:abstractNumId w:val="22"/>
+    <w:abstractNumId w:val="23"/>
   </w:num>
   <w:num w:numId="66" w16cid:durableId="373433969">
     <w:abstractNumId w:val="1"/>
   </w:num>
   <w:num w:numId="67" w16cid:durableId="358622993">
-    <w:abstractNumId w:val="53"/>
+    <w:abstractNumId w:val="54"/>
   </w:num>
   <w:num w:numId="68" w16cid:durableId="1452549351">
-    <w:abstractNumId w:val="44"/>
+    <w:abstractNumId w:val="45"/>
   </w:num>
   <w:num w:numId="69" w16cid:durableId="877820839">
-    <w:abstractNumId w:val="65"/>
+    <w:abstractNumId w:val="66"/>
+  </w:num>
+  <w:num w:numId="70" w16cid:durableId="533661263">
+    <w:abstractNumId w:val="21"/>
   </w:num>
   <w:numIdMacAtCleanup w:val="32"/>
 </w:numbering>
@@ -19181,14 +19309,12 @@
 </file>
 
 <file path=customXml/item1.xml><?xml version="1.0" encoding="utf-8"?>
-<p:properties xmlns:p="http://schemas.microsoft.com/office/2006/metadata/properties" xmlns:xsi="http://www.w3.org/2001/XMLSchema-instance" xmlns:pc="http://schemas.microsoft.com/office/infopath/2007/PartnerControls">
-  <documentManagement>
-    <TaxCatchAll xmlns="cb45339b-ced9-4d0d-8f64-77573914d53b" xsi:nil="true"/>
-    <lcf76f155ced4ddcb4097134ff3c332f xmlns="43a3ca16-9c26-4813-b83f-4aec9927b43f">
-      <Terms xmlns="http://schemas.microsoft.com/office/infopath/2007/PartnerControls"/>
-    </lcf76f155ced4ddcb4097134ff3c332f>
-  </documentManagement>
-</p:properties>
+<?mso-contentType ?>
+<FormTemplates xmlns="http://schemas.microsoft.com/sharepoint/v3/contenttype/forms">
+  <Display>DocumentLibraryForm</Display>
+  <Edit>DocumentLibraryForm</Edit>
+  <New>DocumentLibraryForm</New>
+</FormTemplates>
 </file>
 
 <file path=customXml/item2.xml><?xml version="1.0" encoding="utf-8"?>
@@ -19427,12 +19553,14 @@
 </file>
 
 <file path=customXml/item3.xml><?xml version="1.0" encoding="utf-8"?>
-<?mso-contentType ?>
-<FormTemplates xmlns="http://schemas.microsoft.com/sharepoint/v3/contenttype/forms">
-  <Display>DocumentLibraryForm</Display>
-  <Edit>DocumentLibraryForm</Edit>
-  <New>DocumentLibraryForm</New>
-</FormTemplates>
+<p:properties xmlns:p="http://schemas.microsoft.com/office/2006/metadata/properties" xmlns:xsi="http://www.w3.org/2001/XMLSchema-instance" xmlns:pc="http://schemas.microsoft.com/office/infopath/2007/PartnerControls">
+  <documentManagement>
+    <TaxCatchAll xmlns="cb45339b-ced9-4d0d-8f64-77573914d53b" xsi:nil="true"/>
+    <lcf76f155ced4ddcb4097134ff3c332f xmlns="43a3ca16-9c26-4813-b83f-4aec9927b43f">
+      <Terms xmlns="http://schemas.microsoft.com/office/infopath/2007/PartnerControls"/>
+    </lcf76f155ced4ddcb4097134ff3c332f>
+  </documentManagement>
+</p:properties>
 </file>
 
 <file path=customXml/item4.xml><?xml version="1.0" encoding="utf-8"?>
@@ -19440,12 +19568,9 @@
 </file>
 
 <file path=customXml/itemProps1.xml><?xml version="1.0" encoding="utf-8"?>
-<ds:datastoreItem xmlns:ds="http://schemas.openxmlformats.org/officeDocument/2006/customXml" ds:itemID="{26259216-AD86-464A-AEAD-95B1F9E17392}">
+<ds:datastoreItem xmlns:ds="http://schemas.openxmlformats.org/officeDocument/2006/customXml" ds:itemID="{D00A4A46-BDBD-48AC-87B9-2BA42D9CC06F}">
   <ds:schemaRefs>
-    <ds:schemaRef ds:uri="http://schemas.microsoft.com/office/2006/metadata/properties"/>
-    <ds:schemaRef ds:uri="http://schemas.microsoft.com/office/infopath/2007/PartnerControls"/>
-    <ds:schemaRef ds:uri="cb45339b-ced9-4d0d-8f64-77573914d53b"/>
-    <ds:schemaRef ds:uri="43a3ca16-9c26-4813-b83f-4aec9927b43f"/>
+    <ds:schemaRef ds:uri="http://schemas.microsoft.com/sharepoint/v3/contenttype/forms"/>
   </ds:schemaRefs>
 </ds:datastoreItem>
 </file>
@@ -19470,9 +19595,12 @@
 </file>
 
 <file path=customXml/itemProps3.xml><?xml version="1.0" encoding="utf-8"?>
-<ds:datastoreItem xmlns:ds="http://schemas.openxmlformats.org/officeDocument/2006/customXml" ds:itemID="{D00A4A46-BDBD-48AC-87B9-2BA42D9CC06F}">
+<ds:datastoreItem xmlns:ds="http://schemas.openxmlformats.org/officeDocument/2006/customXml" ds:itemID="{26259216-AD86-464A-AEAD-95B1F9E17392}">
   <ds:schemaRefs>
-    <ds:schemaRef ds:uri="http://schemas.microsoft.com/sharepoint/v3/contenttype/forms"/>
+    <ds:schemaRef ds:uri="http://schemas.microsoft.com/office/2006/metadata/properties"/>
+    <ds:schemaRef ds:uri="http://schemas.microsoft.com/office/infopath/2007/PartnerControls"/>
+    <ds:schemaRef ds:uri="cb45339b-ced9-4d0d-8f64-77573914d53b"/>
+    <ds:schemaRef ds:uri="43a3ca16-9c26-4813-b83f-4aec9927b43f"/>
   </ds:schemaRefs>
 </ds:datastoreItem>
 </file>

</xml_diff>